<commit_message>
fix mạnh từ A tới Z
</commit_message>
<xml_diff>
--- a/Focused Usecase/Quang Võ/FU_NhậpHàng.docx
+++ b/Focused Usecase/Quang Võ/FU_NhậpHàng.docx
@@ -1,6 +1,6 @@
 
 <file path=word/document.xml><?xml version="1.0" encoding="utf-8"?>
-<w:document xmlns:wpc="http://schemas.microsoft.com/office/word/2010/wordprocessingCanvas" xmlns:cx="http://schemas.microsoft.com/office/drawing/2014/chartex" xmlns:cx1="http://schemas.microsoft.com/office/drawing/2015/9/8/chartex" xmlns:cx2="http://schemas.microsoft.com/office/drawing/2015/10/21/chartex" xmlns:cx3="http://schemas.microsoft.com/office/drawing/2016/5/9/chartex" xmlns:cx4="http://schemas.microsoft.com/office/drawing/2016/5/10/chartex" xmlns:cx5="http://schemas.microsoft.com/office/drawing/2016/5/11/chartex" xmlns:cx6="http://schemas.microsoft.com/office/drawing/2016/5/12/chartex" xmlns:cx7="http://schemas.microsoft.com/office/drawing/2016/5/13/chartex" xmlns:cx8="http://schemas.microsoft.com/office/drawing/2016/5/14/chartex" xmlns:mc="http://schemas.openxmlformats.org/markup-compatibility/2006" xmlns:aink="http://schemas.microsoft.com/office/drawing/2016/ink" xmlns:am3d="http://schemas.microsoft.com/office/drawing/2017/model3d" xmlns:o="urn:schemas-microsoft-com:office:office" xmlns:oel="http://schemas.microsoft.com/office/2019/extlst" xmlns:r="http://schemas.openxmlformats.org/officeDocument/2006/relationships" xmlns:m="http://schemas.openxmlformats.org/officeDocument/2006/math" xmlns:v="urn:schemas-microsoft-com:vml" xmlns:wp14="http://schemas.microsoft.com/office/word/2010/wordprocessingDrawing" xmlns:wp="http://schemas.openxmlformats.org/drawingml/2006/wordprocessingDrawing" xmlns:w10="urn:schemas-microsoft-com:office:word" xmlns:w="http://schemas.openxmlformats.org/wordprocessingml/2006/main" xmlns:w14="http://schemas.microsoft.com/office/word/2010/wordml" xmlns:w15="http://schemas.microsoft.com/office/word/2012/wordml" xmlns:w16cex="http://schemas.microsoft.com/office/word/2018/wordml/cex" xmlns:w16cid="http://schemas.microsoft.com/office/word/2016/wordml/cid" xmlns:w16="http://schemas.microsoft.com/office/word/2018/wordml" xmlns:w16sdtdh="http://schemas.microsoft.com/office/word/2020/wordml/sdtdatahash" xmlns:w16se="http://schemas.microsoft.com/office/word/2015/wordml/symex" xmlns:wpg="http://schemas.microsoft.com/office/word/2010/wordprocessingGroup" xmlns:wpi="http://schemas.microsoft.com/office/word/2010/wordprocessingInk" xmlns:wne="http://schemas.microsoft.com/office/word/2006/wordml" xmlns:wps="http://schemas.microsoft.com/office/word/2010/wordprocessingShape" mc:Ignorable="w14 w15 w16se w16cid w16 w16cex w16sdtdh wp14">
+<w:document xmlns:wpc="http://schemas.microsoft.com/office/word/2010/wordprocessingCanvas" xmlns:cx="http://schemas.microsoft.com/office/drawing/2014/chartex" xmlns:cx1="http://schemas.microsoft.com/office/drawing/2015/9/8/chartex" xmlns:cx2="http://schemas.microsoft.com/office/drawing/2015/10/21/chartex" xmlns:cx3="http://schemas.microsoft.com/office/drawing/2016/5/9/chartex" xmlns:cx4="http://schemas.microsoft.com/office/drawing/2016/5/10/chartex" xmlns:cx5="http://schemas.microsoft.com/office/drawing/2016/5/11/chartex" xmlns:cx6="http://schemas.microsoft.com/office/drawing/2016/5/12/chartex" xmlns:cx7="http://schemas.microsoft.com/office/drawing/2016/5/13/chartex" xmlns:cx8="http://schemas.microsoft.com/office/drawing/2016/5/14/chartex" xmlns:mc="http://schemas.openxmlformats.org/markup-compatibility/2006" xmlns:aink="http://schemas.microsoft.com/office/drawing/2016/ink" xmlns:am3d="http://schemas.microsoft.com/office/drawing/2017/model3d" xmlns:o="urn:schemas-microsoft-com:office:office" xmlns:r="http://schemas.openxmlformats.org/officeDocument/2006/relationships" xmlns:m="http://schemas.openxmlformats.org/officeDocument/2006/math" xmlns:v="urn:schemas-microsoft-com:vml" xmlns:wp14="http://schemas.microsoft.com/office/word/2010/wordprocessingDrawing" xmlns:wp="http://schemas.openxmlformats.org/drawingml/2006/wordprocessingDrawing" xmlns:w10="urn:schemas-microsoft-com:office:word" xmlns:w="http://schemas.openxmlformats.org/wordprocessingml/2006/main" xmlns:w14="http://schemas.microsoft.com/office/word/2010/wordml" xmlns:w15="http://schemas.microsoft.com/office/word/2012/wordml" xmlns:w16cex="http://schemas.microsoft.com/office/word/2018/wordml/cex" xmlns:w16cid="http://schemas.microsoft.com/office/word/2016/wordml/cid" xmlns:w16="http://schemas.microsoft.com/office/word/2018/wordml" xmlns:w16sdtdh="http://schemas.microsoft.com/office/word/2020/wordml/sdtdatahash" xmlns:w16se="http://schemas.microsoft.com/office/word/2015/wordml/symex" xmlns:wpg="http://schemas.microsoft.com/office/word/2010/wordprocessingGroup" xmlns:wpi="http://schemas.microsoft.com/office/word/2010/wordprocessingInk" xmlns:wne="http://schemas.microsoft.com/office/word/2006/wordml" xmlns:wps="http://schemas.microsoft.com/office/word/2010/wordprocessingShape" mc:Ignorable="w14 w15 w16se w16cid w16 w16cex w16sdtdh wp14">
   <w:body>
     <w:tbl>
       <w:tblPr>
@@ -475,7 +475,10 @@
               <w:t xml:space="preserve">1. </w:t>
             </w:r>
             <w:r>
-              <w:t>Actors chọn vào mục “</w:t>
+              <w:t>Nhân viên/Quản trị</w:t>
+            </w:r>
+            <w:r>
+              <w:t xml:space="preserve"> chọn vào mục “</w:t>
             </w:r>
             <w:r>
               <w:rPr>
@@ -622,7 +625,10 @@
               <w:t xml:space="preserve">3. </w:t>
             </w:r>
             <w:r>
-              <w:t>Actors chọn sản phẩm cần nhập hàng trong danh sách sản phẩm.</w:t>
+              <w:t>Nhân viên/Quản trị</w:t>
+            </w:r>
+            <w:r>
+              <w:t xml:space="preserve"> chọn sản phẩm cần nhập hàng trong danh sách sản phẩm.</w:t>
             </w:r>
             <w:r>
               <w:t xml:space="preserve"> </w:t>
@@ -764,7 +770,10 @@
               <w:t xml:space="preserve">5. </w:t>
             </w:r>
             <w:r>
-              <w:t>Actors nhập số lượng sản phẩm và bấm “</w:t>
+              <w:t>Nhân viên/Quản trị</w:t>
+            </w:r>
+            <w:r>
+              <w:t xml:space="preserve"> nhập số lượng sản phẩm và bấm “</w:t>
             </w:r>
             <w:r>
               <w:rPr>
@@ -925,10 +934,16 @@
               <w:spacing w:line="240" w:lineRule="auto"/>
             </w:pPr>
             <w:r>
-              <w:t xml:space="preserve">7. </w:t>
-            </w:r>
-            <w:r>
-              <w:t>Actors bấm “</w:t>
+              <w:t>7.</w:t>
+            </w:r>
+            <w:r>
+              <w:t xml:space="preserve"> </w:t>
+            </w:r>
+            <w:r>
+              <w:t>B</w:t>
+            </w:r>
+            <w:r>
+              <w:t>ấm “</w:t>
             </w:r>
             <w:r>
               <w:rPr>
@@ -1932,6 +1947,12 @@
               </w:rPr>
               <w:t>Nếu mã sản phẩm không tồn tại thì hệ thống sẽ báo lỗi</w:t>
             </w:r>
+            <w:r>
+              <w:rPr>
+                <w:bCs/>
+              </w:rPr>
+              <w:t>.</w:t>
+            </w:r>
           </w:p>
           <w:p>
             <w:pPr>
@@ -1994,7 +2015,25 @@
               <w:rPr>
                 <w:bCs/>
               </w:rPr>
-              <w:t>Nếu Actors không chọn nhà cung cấp thì hệ thống sẽ báo lỗi</w:t>
+              <w:t xml:space="preserve">Nếu </w:t>
+            </w:r>
+            <w:r>
+              <w:rPr>
+                <w:bCs/>
+              </w:rPr>
+              <w:t>Nhân viên/Quản trị</w:t>
+            </w:r>
+            <w:r>
+              <w:rPr>
+                <w:bCs/>
+              </w:rPr>
+              <w:t xml:space="preserve"> không chọn nhà cung cấp thì hệ thống sẽ báo lỗi</w:t>
+            </w:r>
+            <w:r>
+              <w:rPr>
+                <w:bCs/>
+              </w:rPr>
+              <w:t>.</w:t>
             </w:r>
           </w:p>
         </w:tc>
@@ -2470,10 +2509,10 @@
               </w:rPr>
               <w:lastRenderedPageBreak/>
               <w:drawing>
-                <wp:inline distT="0" distB="0" distL="0" distR="0" wp14:anchorId="5F940D7A" wp14:editId="4595FE89">
-                  <wp:extent cx="5248275" cy="8229600"/>
-                  <wp:effectExtent l="0" t="0" r="9525" b="0"/>
-                  <wp:docPr id="3" name="Picture 3"/>
+                <wp:inline distT="0" distB="0" distL="0" distR="0" wp14:anchorId="3F12D4B3" wp14:editId="5B9AD701">
+                  <wp:extent cx="3848100" cy="8105775"/>
+                  <wp:effectExtent l="0" t="0" r="0" b="9525"/>
+                  <wp:docPr id="2" name="Picture 2"/>
                   <wp:cNvGraphicFramePr>
                     <a:graphicFrameLocks xmlns:a="http://schemas.openxmlformats.org/drawingml/2006/main" noChangeAspect="1"/>
                   </wp:cNvGraphicFramePr>
@@ -2481,7 +2520,7 @@
                     <a:graphicData uri="http://schemas.openxmlformats.org/drawingml/2006/picture">
                       <pic:pic xmlns:pic="http://schemas.openxmlformats.org/drawingml/2006/picture">
                         <pic:nvPicPr>
-                          <pic:cNvPr id="3" name="Picture 3"/>
+                          <pic:cNvPr id="2" name="Picture 2"/>
                           <pic:cNvPicPr/>
                         </pic:nvPicPr>
                         <pic:blipFill>
@@ -2499,7 +2538,7 @@
                         <pic:spPr>
                           <a:xfrm>
                             <a:off x="0" y="0"/>
-                            <a:ext cx="5248275" cy="8229600"/>
+                            <a:ext cx="3848100" cy="8105775"/>
                           </a:xfrm>
                           <a:prstGeom prst="rect">
                             <a:avLst/>
@@ -2527,7 +2566,7 @@
 </file>
 
 <file path=word/numbering.xml><?xml version="1.0" encoding="utf-8"?>
-<w:numbering xmlns:wpc="http://schemas.microsoft.com/office/word/2010/wordprocessingCanvas" xmlns:cx="http://schemas.microsoft.com/office/drawing/2014/chartex" xmlns:cx1="http://schemas.microsoft.com/office/drawing/2015/9/8/chartex" xmlns:cx2="http://schemas.microsoft.com/office/drawing/2015/10/21/chartex" xmlns:cx3="http://schemas.microsoft.com/office/drawing/2016/5/9/chartex" xmlns:cx4="http://schemas.microsoft.com/office/drawing/2016/5/10/chartex" xmlns:cx5="http://schemas.microsoft.com/office/drawing/2016/5/11/chartex" xmlns:cx6="http://schemas.microsoft.com/office/drawing/2016/5/12/chartex" xmlns:cx7="http://schemas.microsoft.com/office/drawing/2016/5/13/chartex" xmlns:cx8="http://schemas.microsoft.com/office/drawing/2016/5/14/chartex" xmlns:mc="http://schemas.openxmlformats.org/markup-compatibility/2006" xmlns:aink="http://schemas.microsoft.com/office/drawing/2016/ink" xmlns:am3d="http://schemas.microsoft.com/office/drawing/2017/model3d" xmlns:o="urn:schemas-microsoft-com:office:office" xmlns:oel="http://schemas.microsoft.com/office/2019/extlst" xmlns:r="http://schemas.openxmlformats.org/officeDocument/2006/relationships" xmlns:m="http://schemas.openxmlformats.org/officeDocument/2006/math" xmlns:v="urn:schemas-microsoft-com:vml" xmlns:wp14="http://schemas.microsoft.com/office/word/2010/wordprocessingDrawing" xmlns:wp="http://schemas.openxmlformats.org/drawingml/2006/wordprocessingDrawing" xmlns:w10="urn:schemas-microsoft-com:office:word" xmlns:w="http://schemas.openxmlformats.org/wordprocessingml/2006/main" xmlns:w14="http://schemas.microsoft.com/office/word/2010/wordml" xmlns:w15="http://schemas.microsoft.com/office/word/2012/wordml" xmlns:w16cex="http://schemas.microsoft.com/office/word/2018/wordml/cex" xmlns:w16cid="http://schemas.microsoft.com/office/word/2016/wordml/cid" xmlns:w16="http://schemas.microsoft.com/office/word/2018/wordml" xmlns:w16sdtdh="http://schemas.microsoft.com/office/word/2020/wordml/sdtdatahash" xmlns:w16se="http://schemas.microsoft.com/office/word/2015/wordml/symex" xmlns:wpg="http://schemas.microsoft.com/office/word/2010/wordprocessingGroup" xmlns:wpi="http://schemas.microsoft.com/office/word/2010/wordprocessingInk" xmlns:wne="http://schemas.microsoft.com/office/word/2006/wordml" xmlns:wps="http://schemas.microsoft.com/office/word/2010/wordprocessingShape" mc:Ignorable="w14 w15 w16se w16cid w16 w16cex w16sdtdh wp14">
+<w:numbering xmlns:wpc="http://schemas.microsoft.com/office/word/2010/wordprocessingCanvas" xmlns:cx="http://schemas.microsoft.com/office/drawing/2014/chartex" xmlns:cx1="http://schemas.microsoft.com/office/drawing/2015/9/8/chartex" xmlns:cx2="http://schemas.microsoft.com/office/drawing/2015/10/21/chartex" xmlns:cx3="http://schemas.microsoft.com/office/drawing/2016/5/9/chartex" xmlns:cx4="http://schemas.microsoft.com/office/drawing/2016/5/10/chartex" xmlns:cx5="http://schemas.microsoft.com/office/drawing/2016/5/11/chartex" xmlns:cx6="http://schemas.microsoft.com/office/drawing/2016/5/12/chartex" xmlns:cx7="http://schemas.microsoft.com/office/drawing/2016/5/13/chartex" xmlns:cx8="http://schemas.microsoft.com/office/drawing/2016/5/14/chartex" xmlns:mc="http://schemas.openxmlformats.org/markup-compatibility/2006" xmlns:aink="http://schemas.microsoft.com/office/drawing/2016/ink" xmlns:am3d="http://schemas.microsoft.com/office/drawing/2017/model3d" xmlns:o="urn:schemas-microsoft-com:office:office" xmlns:r="http://schemas.openxmlformats.org/officeDocument/2006/relationships" xmlns:m="http://schemas.openxmlformats.org/officeDocument/2006/math" xmlns:v="urn:schemas-microsoft-com:vml" xmlns:wp14="http://schemas.microsoft.com/office/word/2010/wordprocessingDrawing" xmlns:wp="http://schemas.openxmlformats.org/drawingml/2006/wordprocessingDrawing" xmlns:w10="urn:schemas-microsoft-com:office:word" xmlns:w="http://schemas.openxmlformats.org/wordprocessingml/2006/main" xmlns:w14="http://schemas.microsoft.com/office/word/2010/wordml" xmlns:w15="http://schemas.microsoft.com/office/word/2012/wordml" xmlns:w16cex="http://schemas.microsoft.com/office/word/2018/wordml/cex" xmlns:w16cid="http://schemas.microsoft.com/office/word/2016/wordml/cid" xmlns:w16="http://schemas.microsoft.com/office/word/2018/wordml" xmlns:w16sdtdh="http://schemas.microsoft.com/office/word/2020/wordml/sdtdatahash" xmlns:w16se="http://schemas.microsoft.com/office/word/2015/wordml/symex" xmlns:wpg="http://schemas.microsoft.com/office/word/2010/wordprocessingGroup" xmlns:wpi="http://schemas.microsoft.com/office/word/2010/wordprocessingInk" xmlns:wne="http://schemas.microsoft.com/office/word/2006/wordml" xmlns:wps="http://schemas.microsoft.com/office/word/2010/wordprocessingShape" mc:Ignorable="w14 w15 w16se w16cid w16 w16cex w16sdtdh wp14">
   <w:abstractNum w:abstractNumId="0" w15:restartNumberingAfterBreak="0">
     <w:nsid w:val="012942C6"/>
     <w:multiLevelType w:val="hybridMultilevel"/>
@@ -3243,28 +3282,28 @@
       </w:pPr>
     </w:lvl>
   </w:abstractNum>
-  <w:num w:numId="1" w16cid:durableId="1041705931">
+  <w:num w:numId="1">
     <w:abstractNumId w:val="6"/>
   </w:num>
-  <w:num w:numId="2" w16cid:durableId="94790256">
+  <w:num w:numId="2">
     <w:abstractNumId w:val="4"/>
   </w:num>
-  <w:num w:numId="3" w16cid:durableId="1174568610">
+  <w:num w:numId="3">
     <w:abstractNumId w:val="1"/>
   </w:num>
-  <w:num w:numId="4" w16cid:durableId="1208030245">
+  <w:num w:numId="4">
     <w:abstractNumId w:val="0"/>
   </w:num>
-  <w:num w:numId="5" w16cid:durableId="474954231">
+  <w:num w:numId="5">
     <w:abstractNumId w:val="5"/>
   </w:num>
-  <w:num w:numId="6" w16cid:durableId="1721780314">
+  <w:num w:numId="6">
     <w:abstractNumId w:val="3"/>
   </w:num>
-  <w:num w:numId="7" w16cid:durableId="475806305">
+  <w:num w:numId="7">
     <w:abstractNumId w:val="7"/>
   </w:num>
-  <w:num w:numId="8" w16cid:durableId="302196762">
+  <w:num w:numId="8">
     <w:abstractNumId w:val="2"/>
   </w:num>
 </w:numbering>

</xml_diff>